<commit_message>
Wrote tests for each test case and created a program to fully process a docx's acronyms
</commit_message>
<xml_diff>
--- a/tests/data/test4_invalid.docx
+++ b/tests/data/test4_invalid.docx
@@ -43,7 +43,12 @@
     <w:p/>
     <w:p>
       <w:r>
-        <w:t xml:space="preserve">It should add </w:t>
+        <w:t>It should a</w:t>
+      </w:r>
+      <w:bookmarkStart w:id="0" w:name="_GoBack"/>
+      <w:bookmarkEnd w:id="0"/>
+      <w:r>
+        <w:t xml:space="preserve">dd </w:t>
       </w:r>
       <w:proofErr w:type="gramStart"/>
       <w:r>
@@ -53,11 +58,6 @@
       <w:r>
         <w:t xml:space="preserve"> SLA to the table, or at least note that it is an error.</w:t>
       </w:r>
-    </w:p>
-    <w:p/>
-    <w:p>
-      <w:bookmarkStart w:id="0" w:name="_GoBack"/>
-      <w:bookmarkEnd w:id="0"/>
     </w:p>
     <w:sectPr>
       <w:pgSz w:w="12240" w:h="15840"/>
@@ -319,7 +319,7 @@
     </w:rPrDefault>
     <w:pPrDefault/>
   </w:docDefaults>
-  <w:latentStyles w:defLockedState="0" w:defUIPriority="99" w:defSemiHidden="0" w:defUnhideWhenUsed="0" w:defQFormat="0" w:count="375">
+  <w:latentStyles w:defLockedState="0" w:defUIPriority="99" w:defSemiHidden="0" w:defUnhideWhenUsed="0" w:defQFormat="0" w:count="377">
     <w:lsdException w:name="Normal" w:uiPriority="0" w:qFormat="1"/>
     <w:lsdException w:name="heading 1" w:uiPriority="9" w:qFormat="1"/>
     <w:lsdException w:name="heading 2" w:semiHidden="1" w:uiPriority="9" w:unhideWhenUsed="1" w:qFormat="1"/>
@@ -425,7 +425,6 @@
     <w:lsdException w:name="HTML Sample" w:semiHidden="1" w:unhideWhenUsed="1"/>
     <w:lsdException w:name="HTML Typewriter" w:semiHidden="1" w:unhideWhenUsed="1"/>
     <w:lsdException w:name="HTML Variable" w:semiHidden="1" w:unhideWhenUsed="1"/>
-    <w:lsdException w:name="Normal Table" w:semiHidden="1" w:unhideWhenUsed="1"/>
     <w:lsdException w:name="annotation subject" w:semiHidden="1" w:unhideWhenUsed="1"/>
     <w:lsdException w:name="No List" w:semiHidden="1" w:unhideWhenUsed="1"/>
     <w:lsdException w:name="Outline List 1" w:semiHidden="1" w:unhideWhenUsed="1"/>
@@ -471,11 +470,9 @@
     <w:lsdException w:name="Table Subtle 1" w:semiHidden="1" w:unhideWhenUsed="1"/>
     <w:lsdException w:name="Table Subtle 2" w:semiHidden="1" w:unhideWhenUsed="1"/>
     <w:lsdException w:name="Table Web 1" w:semiHidden="1" w:unhideWhenUsed="1"/>
-    <w:lsdException w:name="Table Web 2" w:semiHidden="1" w:unhideWhenUsed="1"/>
     <w:lsdException w:name="Table Web 3" w:semiHidden="1" w:unhideWhenUsed="1"/>
     <w:lsdException w:name="Balloon Text" w:semiHidden="1" w:unhideWhenUsed="1"/>
     <w:lsdException w:name="Table Grid" w:uiPriority="39"/>
-    <w:lsdException w:name="Table Theme" w:semiHidden="1" w:unhideWhenUsed="1"/>
     <w:lsdException w:name="Placeholder Text" w:semiHidden="1"/>
     <w:lsdException w:name="No Spacing" w:uiPriority="1" w:qFormat="1"/>
     <w:lsdException w:name="Light Shading" w:uiPriority="60"/>
@@ -695,6 +692,8 @@
     <w:lsdException w:name="Smart Hyperlink" w:semiHidden="1" w:unhideWhenUsed="1"/>
     <w:lsdException w:name="Hashtag" w:semiHidden="1" w:unhideWhenUsed="1"/>
     <w:lsdException w:name="Unresolved Mention" w:semiHidden="1" w:unhideWhenUsed="1"/>
+    <w:lsdException w:name="Smart Link" w:semiHidden="1" w:unhideWhenUsed="1"/>
+    <w:lsdException w:name="Smart Link Error" w:semiHidden="1" w:unhideWhenUsed="1"/>
   </w:latentStyles>
   <w:style w:type="paragraph" w:default="1" w:styleId="Normal">
     <w:name w:val="Normal"/>

</xml_diff>